<commit_message>
Update predicates, fixed bug when trying to save while file is open
</commit_message>
<xml_diff>
--- a/Examples/Tests/2017B_5c.docx
+++ b/Examples/Tests/2017B_5c.docx
@@ -30,16 +30,32 @@
       <w:r>
         <w:rPr>
           <w:lang w:val="he-IL"/>
-          <w:sz w:val="28"/>
-          <w:szCs w:val="28"/>
+          <w:sz w:val="26"/>
+          <w:szCs w:val="26"/>
         </w:rPr>
-        <w:t>Logical Expression: ⊢∃y∀xP(x, y)→∀x∃yP(x, y)</w:t>
+        <w:t>Main Expression:</w:t>
       </w:r>
       <w:r>
         <w:rPr>
           <w:lang w:val="he-IL"/>
-          <w:sz w:val="28"/>
-          <w:szCs w:val="28"/>
+          <w:sz w:val="26"/>
+          <w:szCs w:val="26"/>
+        </w:rPr>
+        <w:br/>
+      </w:r>
+      <w:r>
+        <w:rPr>
+          <w:lang w:val="he-IL"/>
+          <w:sz w:val="26"/>
+          <w:szCs w:val="26"/>
+        </w:rPr>
+        <w:t>⊢∃y∀xP(x,y)→∀x∃yP(x, y)</w:t>
+      </w:r>
+      <w:r>
+        <w:rPr>
+          <w:lang w:val="he-IL"/>
+          <w:sz w:val="26"/>
+          <w:szCs w:val="26"/>
         </w:rPr>
         <w:br/>
       </w:r>
@@ -67,9 +83,7 @@
             <w:tcW w:w="2310" w:type="auto"/>
           </w:tcPr>
           <w:p>
-            <w:pPr>
-              <w:jc w:val="center"/>
-            </w:pPr>
+            <w:pPr/>
             <w:r>
               <w:rPr>
                 <w:u w:val="single"/>
@@ -83,9 +97,7 @@
             <w:tcW w:w="2310" w:type="auto"/>
           </w:tcPr>
           <w:p>
-            <w:pPr>
-              <w:jc w:val="center"/>
-            </w:pPr>
+            <w:pPr/>
             <w:r>
               <w:rPr>
                 <w:u w:val="single"/>
@@ -99,9 +111,7 @@
             <w:tcW w:w="2310" w:type="auto"/>
           </w:tcPr>
           <w:p>
-            <w:pPr>
-              <w:jc w:val="center"/>
-            </w:pPr>
+            <w:pPr/>
             <w:r>
               <w:rPr>
                 <w:u w:val="single"/>
@@ -115,9 +125,7 @@
             <w:tcW w:w="2310" w:type="auto"/>
           </w:tcPr>
           <w:p>
-            <w:pPr>
-              <w:jc w:val="center"/>
-            </w:pPr>
+            <w:pPr/>
             <w:r>
               <w:rPr>
                 <w:u w:val="single"/>
@@ -131,9 +139,7 @@
             <w:tcW w:w="2310" w:type="auto"/>
           </w:tcPr>
           <w:p>
-            <w:pPr>
-              <w:jc w:val="center"/>
-            </w:pPr>
+            <w:pPr/>
             <w:r>
               <w:rPr>
                 <w:u w:val="single"/>
@@ -147,9 +153,7 @@
             <w:tcW w:w="2310" w:type="auto"/>
           </w:tcPr>
           <w:p>
-            <w:pPr>
-              <w:jc w:val="center"/>
-            </w:pPr>
+            <w:pPr/>
             <w:r>
               <w:rPr>
                 <w:u w:val="single"/>
@@ -166,9 +170,7 @@
             <w:gridSpan w:val="6"/>
           </w:tcPr>
           <w:p>
-            <w:pPr>
-              <w:jc w:val="center"/>
-            </w:pPr>
+            <w:pPr/>
             <w:r>
               <w:t xml:space="preserve">                  ┌--------------------------------------------------------------------------------------------------------------┐</w:t>
             </w:r>
@@ -181,9 +183,7 @@
             <w:tcW w:w="2310" w:type="auto"/>
           </w:tcPr>
           <w:p>
-            <w:pPr>
-              <w:jc w:val="center"/>
-            </w:pPr>
+            <w:pPr/>
             <w:r>
               <w:t>1</w:t>
             </w:r>
@@ -194,9 +194,7 @@
             <w:tcW w:w="2310" w:type="auto"/>
           </w:tcPr>
           <w:p>
-            <w:pPr>
-              <w:jc w:val="center"/>
-            </w:pPr>
+            <w:pPr/>
             <w:r>
               <w:t>∃y∀xP(x,y)</w:t>
             </w:r>
@@ -207,9 +205,7 @@
             <w:tcW w:w="2310" w:type="auto"/>
           </w:tcPr>
           <w:p>
-            <w:pPr>
-              <w:jc w:val="center"/>
-            </w:pPr>
+            <w:pPr/>
             <w:r>
               <w:t>Assumption</w:t>
             </w:r>
@@ -220,29 +216,23 @@
             <w:tcW w:w="2310" w:type="auto"/>
           </w:tcPr>
           <w:p>
-            <w:pPr>
-              <w:jc w:val="center"/>
-            </w:pPr>
-          </w:p>
-        </w:tc>
-        <w:tc>
-          <w:tcPr>
-            <w:tcW w:w="2310" w:type="auto"/>
-          </w:tcPr>
-          <w:p>
-            <w:pPr>
-              <w:jc w:val="center"/>
-            </w:pPr>
-          </w:p>
-        </w:tc>
-        <w:tc>
-          <w:tcPr>
-            <w:tcW w:w="2310" w:type="auto"/>
-          </w:tcPr>
-          <w:p>
-            <w:pPr>
-              <w:jc w:val="center"/>
-            </w:pPr>
+            <w:pPr/>
+          </w:p>
+        </w:tc>
+        <w:tc>
+          <w:tcPr>
+            <w:tcW w:w="2310" w:type="auto"/>
+          </w:tcPr>
+          <w:p>
+            <w:pPr/>
+          </w:p>
+        </w:tc>
+        <w:tc>
+          <w:tcPr>
+            <w:tcW w:w="2310" w:type="auto"/>
+          </w:tcPr>
+          <w:p>
+            <w:pPr/>
           </w:p>
         </w:tc>
       </w:tr>
@@ -252,9 +242,7 @@
             <w:tcW w:w="2310" w:type="auto"/>
           </w:tcPr>
           <w:p>
-            <w:pPr>
-              <w:jc w:val="center"/>
-            </w:pPr>
+            <w:pPr/>
             <w:r>
               <w:t>2</w:t>
             </w:r>
@@ -265,9 +253,7 @@
             <w:tcW w:w="2310" w:type="auto"/>
           </w:tcPr>
           <w:p>
-            <w:pPr>
-              <w:jc w:val="center"/>
-            </w:pPr>
+            <w:pPr/>
             <w:r>
               <w:t>X0</w:t>
             </w:r>
@@ -278,9 +264,7 @@
             <w:tcW w:w="2310" w:type="auto"/>
           </w:tcPr>
           <w:p>
-            <w:pPr>
-              <w:jc w:val="center"/>
-            </w:pPr>
+            <w:pPr/>
             <w:r>
               <w:t>None</w:t>
             </w:r>
@@ -291,29 +275,23 @@
             <w:tcW w:w="2310" w:type="auto"/>
           </w:tcPr>
           <w:p>
-            <w:pPr>
-              <w:jc w:val="center"/>
-            </w:pPr>
-          </w:p>
-        </w:tc>
-        <w:tc>
-          <w:tcPr>
-            <w:tcW w:w="2310" w:type="auto"/>
-          </w:tcPr>
-          <w:p>
-            <w:pPr>
-              <w:jc w:val="center"/>
-            </w:pPr>
-          </w:p>
-        </w:tc>
-        <w:tc>
-          <w:tcPr>
-            <w:tcW w:w="2310" w:type="auto"/>
-          </w:tcPr>
-          <w:p>
-            <w:pPr>
-              <w:jc w:val="center"/>
-            </w:pPr>
+            <w:pPr/>
+          </w:p>
+        </w:tc>
+        <w:tc>
+          <w:tcPr>
+            <w:tcW w:w="2310" w:type="auto"/>
+          </w:tcPr>
+          <w:p>
+            <w:pPr/>
+          </w:p>
+        </w:tc>
+        <w:tc>
+          <w:tcPr>
+            <w:tcW w:w="2310" w:type="auto"/>
+          </w:tcPr>
+          <w:p>
+            <w:pPr/>
           </w:p>
         </w:tc>
       </w:tr>
@@ -323,9 +301,7 @@
             <w:tcW w:w="2310" w:type="auto"/>
           </w:tcPr>
           <w:p>
-            <w:pPr>
-              <w:jc w:val="center"/>
-            </w:pPr>
+            <w:pPr/>
             <w:r>
               <w:t>3</w:t>
             </w:r>
@@ -336,9 +312,7 @@
             <w:tcW w:w="2310" w:type="auto"/>
           </w:tcPr>
           <w:p>
-            <w:pPr>
-              <w:jc w:val="center"/>
-            </w:pPr>
+            <w:pPr/>
             <w:r>
               <w:t>Y0</w:t>
             </w:r>
@@ -349,9 +323,7 @@
             <w:tcW w:w="2310" w:type="auto"/>
           </w:tcPr>
           <w:p>
-            <w:pPr>
-              <w:jc w:val="center"/>
-            </w:pPr>
+            <w:pPr/>
             <w:r>
               <w:t>None</w:t>
             </w:r>
@@ -362,29 +334,23 @@
             <w:tcW w:w="2310" w:type="auto"/>
           </w:tcPr>
           <w:p>
-            <w:pPr>
-              <w:jc w:val="center"/>
-            </w:pPr>
-          </w:p>
-        </w:tc>
-        <w:tc>
-          <w:tcPr>
-            <w:tcW w:w="2310" w:type="auto"/>
-          </w:tcPr>
-          <w:p>
-            <w:pPr>
-              <w:jc w:val="center"/>
-            </w:pPr>
-          </w:p>
-        </w:tc>
-        <w:tc>
-          <w:tcPr>
-            <w:tcW w:w="2310" w:type="auto"/>
-          </w:tcPr>
-          <w:p>
-            <w:pPr>
-              <w:jc w:val="center"/>
-            </w:pPr>
+            <w:pPr/>
+          </w:p>
+        </w:tc>
+        <w:tc>
+          <w:tcPr>
+            <w:tcW w:w="2310" w:type="auto"/>
+          </w:tcPr>
+          <w:p>
+            <w:pPr/>
+          </w:p>
+        </w:tc>
+        <w:tc>
+          <w:tcPr>
+            <w:tcW w:w="2310" w:type="auto"/>
+          </w:tcPr>
+          <w:p>
+            <w:pPr/>
           </w:p>
         </w:tc>
       </w:tr>
@@ -395,9 +361,7 @@
             <w:gridSpan w:val="6"/>
           </w:tcPr>
           <w:p>
-            <w:pPr>
-              <w:jc w:val="center"/>
-            </w:pPr>
+            <w:pPr/>
             <w:r>
               <w:t xml:space="preserve">                        ┌------------------------------------------------------------------------------------------------------┐</w:t>
             </w:r>
@@ -410,9 +374,7 @@
             <w:tcW w:w="2310" w:type="auto"/>
           </w:tcPr>
           <w:p>
-            <w:pPr>
-              <w:jc w:val="center"/>
-            </w:pPr>
+            <w:pPr/>
             <w:r>
               <w:t>4</w:t>
             </w:r>
@@ -423,9 +385,7 @@
             <w:tcW w:w="2310" w:type="auto"/>
           </w:tcPr>
           <w:p>
-            <w:pPr>
-              <w:jc w:val="center"/>
-            </w:pPr>
+            <w:pPr/>
             <w:r>
               <w:t>∀xP(x,Y0)</w:t>
             </w:r>
@@ -436,9 +396,7 @@
             <w:tcW w:w="2310" w:type="auto"/>
           </w:tcPr>
           <w:p>
-            <w:pPr>
-              <w:jc w:val="center"/>
-            </w:pPr>
+            <w:pPr/>
             <w:r>
               <w:t>Assumption</w:t>
             </w:r>
@@ -449,29 +407,23 @@
             <w:tcW w:w="2310" w:type="auto"/>
           </w:tcPr>
           <w:p>
-            <w:pPr>
-              <w:jc w:val="center"/>
-            </w:pPr>
-          </w:p>
-        </w:tc>
-        <w:tc>
-          <w:tcPr>
-            <w:tcW w:w="2310" w:type="auto"/>
-          </w:tcPr>
-          <w:p>
-            <w:pPr>
-              <w:jc w:val="center"/>
-            </w:pPr>
-          </w:p>
-        </w:tc>
-        <w:tc>
-          <w:tcPr>
-            <w:tcW w:w="2310" w:type="auto"/>
-          </w:tcPr>
-          <w:p>
-            <w:pPr>
-              <w:jc w:val="center"/>
-            </w:pPr>
+            <w:pPr/>
+          </w:p>
+        </w:tc>
+        <w:tc>
+          <w:tcPr>
+            <w:tcW w:w="2310" w:type="auto"/>
+          </w:tcPr>
+          <w:p>
+            <w:pPr/>
+          </w:p>
+        </w:tc>
+        <w:tc>
+          <w:tcPr>
+            <w:tcW w:w="2310" w:type="auto"/>
+          </w:tcPr>
+          <w:p>
+            <w:pPr/>
           </w:p>
         </w:tc>
       </w:tr>
@@ -481,9 +433,7 @@
             <w:tcW w:w="2310" w:type="auto"/>
           </w:tcPr>
           <w:p>
-            <w:pPr>
-              <w:jc w:val="center"/>
-            </w:pPr>
+            <w:pPr/>
             <w:r>
               <w:t>5</w:t>
             </w:r>
@@ -494,9 +444,7 @@
             <w:tcW w:w="2310" w:type="auto"/>
           </w:tcPr>
           <w:p>
-            <w:pPr>
-              <w:jc w:val="center"/>
-            </w:pPr>
+            <w:pPr/>
             <w:r>
               <w:t>P(X0,Y0)</w:t>
             </w:r>
@@ -507,9 +455,7 @@
             <w:tcW w:w="2310" w:type="auto"/>
           </w:tcPr>
           <w:p>
-            <w:pPr>
-              <w:jc w:val="center"/>
-            </w:pPr>
+            <w:pPr/>
             <w:r>
               <w:t>∀x e</w:t>
             </w:r>
@@ -520,9 +466,7 @@
             <w:tcW w:w="2310" w:type="auto"/>
           </w:tcPr>
           <w:p>
-            <w:pPr>
-              <w:jc w:val="center"/>
-            </w:pPr>
+            <w:pPr/>
             <w:r>
               <w:t>4</w:t>
             </w:r>
@@ -533,19 +477,15 @@
             <w:tcW w:w="2310" w:type="auto"/>
           </w:tcPr>
           <w:p>
-            <w:pPr>
-              <w:jc w:val="center"/>
-            </w:pPr>
-          </w:p>
-        </w:tc>
-        <w:tc>
-          <w:tcPr>
-            <w:tcW w:w="2310" w:type="auto"/>
-          </w:tcPr>
-          <w:p>
-            <w:pPr>
-              <w:jc w:val="center"/>
-            </w:pPr>
+            <w:pPr/>
+          </w:p>
+        </w:tc>
+        <w:tc>
+          <w:tcPr>
+            <w:tcW w:w="2310" w:type="auto"/>
+          </w:tcPr>
+          <w:p>
+            <w:pPr/>
           </w:p>
         </w:tc>
       </w:tr>
@@ -555,9 +495,7 @@
             <w:tcW w:w="2310" w:type="auto"/>
           </w:tcPr>
           <w:p>
-            <w:pPr>
-              <w:jc w:val="center"/>
-            </w:pPr>
+            <w:pPr/>
             <w:r>
               <w:t>6</w:t>
             </w:r>
@@ -568,9 +506,7 @@
             <w:tcW w:w="2310" w:type="auto"/>
           </w:tcPr>
           <w:p>
-            <w:pPr>
-              <w:jc w:val="center"/>
-            </w:pPr>
+            <w:pPr/>
             <w:r>
               <w:t>∃yP(X0,y)</w:t>
             </w:r>
@@ -581,9 +517,7 @@
             <w:tcW w:w="2310" w:type="auto"/>
           </w:tcPr>
           <w:p>
-            <w:pPr>
-              <w:jc w:val="center"/>
-            </w:pPr>
+            <w:pPr/>
             <w:r>
               <w:t>∃y i</w:t>
             </w:r>
@@ -594,9 +528,7 @@
             <w:tcW w:w="2310" w:type="auto"/>
           </w:tcPr>
           <w:p>
-            <w:pPr>
-              <w:jc w:val="center"/>
-            </w:pPr>
+            <w:pPr/>
             <w:r>
               <w:t>5</w:t>
             </w:r>
@@ -607,19 +539,15 @@
             <w:tcW w:w="2310" w:type="auto"/>
           </w:tcPr>
           <w:p>
-            <w:pPr>
-              <w:jc w:val="center"/>
-            </w:pPr>
-          </w:p>
-        </w:tc>
-        <w:tc>
-          <w:tcPr>
-            <w:tcW w:w="2310" w:type="auto"/>
-          </w:tcPr>
-          <w:p>
-            <w:pPr>
-              <w:jc w:val="center"/>
-            </w:pPr>
+            <w:pPr/>
+          </w:p>
+        </w:tc>
+        <w:tc>
+          <w:tcPr>
+            <w:tcW w:w="2310" w:type="auto"/>
+          </w:tcPr>
+          <w:p>
+            <w:pPr/>
           </w:p>
         </w:tc>
       </w:tr>
@@ -630,9 +558,7 @@
             <w:gridSpan w:val="6"/>
           </w:tcPr>
           <w:p>
-            <w:pPr>
-              <w:jc w:val="center"/>
-            </w:pPr>
+            <w:pPr/>
             <w:r>
               <w:t xml:space="preserve">                        └------------------------------------------------------------------------------------------------------┘</w:t>
             </w:r>
@@ -645,9 +571,7 @@
             <w:tcW w:w="2310" w:type="auto"/>
           </w:tcPr>
           <w:p>
-            <w:pPr>
-              <w:jc w:val="center"/>
-            </w:pPr>
+            <w:pPr/>
             <w:r>
               <w:t>7</w:t>
             </w:r>
@@ -658,9 +582,7 @@
             <w:tcW w:w="2310" w:type="auto"/>
           </w:tcPr>
           <w:p>
-            <w:pPr>
-              <w:jc w:val="center"/>
-            </w:pPr>
+            <w:pPr/>
             <w:r>
               <w:t>∃yP(X0,y)</w:t>
             </w:r>
@@ -671,9 +593,7 @@
             <w:tcW w:w="2310" w:type="auto"/>
           </w:tcPr>
           <w:p>
-            <w:pPr>
-              <w:jc w:val="center"/>
-            </w:pPr>
+            <w:pPr/>
             <w:r>
               <w:t>∃y e</w:t>
             </w:r>
@@ -684,9 +604,7 @@
             <w:tcW w:w="2310" w:type="auto"/>
           </w:tcPr>
           <w:p>
-            <w:pPr>
-              <w:jc w:val="center"/>
-            </w:pPr>
+            <w:pPr/>
             <w:r>
               <w:t>1</w:t>
             </w:r>
@@ -697,9 +615,7 @@
             <w:tcW w:w="2310" w:type="auto"/>
           </w:tcPr>
           <w:p>
-            <w:pPr>
-              <w:jc w:val="center"/>
-            </w:pPr>
+            <w:pPr/>
             <w:r>
               <w:t>4-6</w:t>
             </w:r>
@@ -710,9 +626,7 @@
             <w:tcW w:w="2310" w:type="auto"/>
           </w:tcPr>
           <w:p>
-            <w:pPr>
-              <w:jc w:val="center"/>
-            </w:pPr>
+            <w:pPr/>
           </w:p>
         </w:tc>
       </w:tr>
@@ -722,9 +636,7 @@
             <w:tcW w:w="2310" w:type="auto"/>
           </w:tcPr>
           <w:p>
-            <w:pPr>
-              <w:jc w:val="center"/>
-            </w:pPr>
+            <w:pPr/>
             <w:r>
               <w:t>8</w:t>
             </w:r>
@@ -735,9 +647,7 @@
             <w:tcW w:w="2310" w:type="auto"/>
           </w:tcPr>
           <w:p>
-            <w:pPr>
-              <w:jc w:val="center"/>
-            </w:pPr>
+            <w:pPr/>
             <w:r>
               <w:t>∀x∃yP(x,y)</w:t>
             </w:r>
@@ -748,45 +658,37 @@
             <w:tcW w:w="2310" w:type="auto"/>
           </w:tcPr>
           <w:p>
-            <w:pPr>
-              <w:jc w:val="center"/>
-            </w:pPr>
-            <w:r>
-              <w:t>∀x e</w:t>
-            </w:r>
-          </w:p>
-        </w:tc>
-        <w:tc>
-          <w:tcPr>
-            <w:tcW w:w="2310" w:type="auto"/>
-          </w:tcPr>
-          <w:p>
-            <w:pPr>
-              <w:jc w:val="center"/>
-            </w:pPr>
-            <w:r>
-              <w:t>2-6</w:t>
-            </w:r>
-          </w:p>
-        </w:tc>
-        <w:tc>
-          <w:tcPr>
-            <w:tcW w:w="2310" w:type="auto"/>
-          </w:tcPr>
-          <w:p>
-            <w:pPr>
-              <w:jc w:val="center"/>
-            </w:pPr>
-          </w:p>
-        </w:tc>
-        <w:tc>
-          <w:tcPr>
-            <w:tcW w:w="2310" w:type="auto"/>
-          </w:tcPr>
-          <w:p>
-            <w:pPr>
-              <w:jc w:val="center"/>
-            </w:pPr>
+            <w:pPr/>
+            <w:r>
+              <w:t>∀x i</w:t>
+            </w:r>
+          </w:p>
+        </w:tc>
+        <w:tc>
+          <w:tcPr>
+            <w:tcW w:w="2310" w:type="auto"/>
+          </w:tcPr>
+          <w:p>
+            <w:pPr/>
+            <w:r>
+              <w:t>1-6</w:t>
+            </w:r>
+          </w:p>
+        </w:tc>
+        <w:tc>
+          <w:tcPr>
+            <w:tcW w:w="2310" w:type="auto"/>
+          </w:tcPr>
+          <w:p>
+            <w:pPr/>
+          </w:p>
+        </w:tc>
+        <w:tc>
+          <w:tcPr>
+            <w:tcW w:w="2310" w:type="auto"/>
+          </w:tcPr>
+          <w:p>
+            <w:pPr/>
           </w:p>
         </w:tc>
       </w:tr>
@@ -797,9 +699,7 @@
             <w:gridSpan w:val="6"/>
           </w:tcPr>
           <w:p>
-            <w:pPr>
-              <w:jc w:val="center"/>
-            </w:pPr>
+            <w:pPr/>
             <w:r>
               <w:t xml:space="preserve">                  └--------------------------------------------------------------------------------------------------------------┘</w:t>
             </w:r>
@@ -812,9 +712,7 @@
             <w:tcW w:w="2310" w:type="auto"/>
           </w:tcPr>
           <w:p>
-            <w:pPr>
-              <w:jc w:val="center"/>
-            </w:pPr>
+            <w:pPr/>
             <w:r>
               <w:t>9</w:t>
             </w:r>
@@ -825,9 +723,7 @@
             <w:tcW w:w="2310" w:type="auto"/>
           </w:tcPr>
           <w:p>
-            <w:pPr>
-              <w:jc w:val="center"/>
-            </w:pPr>
+            <w:pPr/>
             <w:r>
               <w:t>∃y∀xP(x,y)→∀x∃yP(x,y)</w:t>
             </w:r>
@@ -838,9 +734,7 @@
             <w:tcW w:w="2310" w:type="auto"/>
           </w:tcPr>
           <w:p>
-            <w:pPr>
-              <w:jc w:val="center"/>
-            </w:pPr>
+            <w:pPr/>
             <w:r>
               <w:t>→i</w:t>
             </w:r>
@@ -851,32 +745,26 @@
             <w:tcW w:w="2310" w:type="auto"/>
           </w:tcPr>
           <w:p>
-            <w:pPr>
-              <w:jc w:val="center"/>
-            </w:pPr>
-            <w:r>
-              <w:t>1-7</w:t>
-            </w:r>
-          </w:p>
-        </w:tc>
-        <w:tc>
-          <w:tcPr>
-            <w:tcW w:w="2310" w:type="auto"/>
-          </w:tcPr>
-          <w:p>
-            <w:pPr>
-              <w:jc w:val="center"/>
-            </w:pPr>
-          </w:p>
-        </w:tc>
-        <w:tc>
-          <w:tcPr>
-            <w:tcW w:w="2310" w:type="auto"/>
-          </w:tcPr>
-          <w:p>
-            <w:pPr>
-              <w:jc w:val="center"/>
-            </w:pPr>
+            <w:pPr/>
+            <w:r>
+              <w:t>1-8</w:t>
+            </w:r>
+          </w:p>
+        </w:tc>
+        <w:tc>
+          <w:tcPr>
+            <w:tcW w:w="2310" w:type="auto"/>
+          </w:tcPr>
+          <w:p>
+            <w:pPr/>
+          </w:p>
+        </w:tc>
+        <w:tc>
+          <w:tcPr>
+            <w:tcW w:w="2310" w:type="auto"/>
+          </w:tcPr>
+          <w:p>
+            <w:pPr/>
           </w:p>
         </w:tc>
       </w:tr>
@@ -900,9 +788,9 @@
   <w:docDefaults>
     <w:rPrDefault>
       <w:rPr>
-        <w:rFonts w:asciiTheme="minorHAnsi" w:eastAsiaTheme="minorHAnsi" w:hAnsiTheme="minorHAnsi" w:cstheme="minorBidi"/>
-        <w:sz w:val="22"/>
-        <w:szCs w:val="22"/>
+        <w:rFonts w:ascii="Cambria Math" w:hAnsi="Cambria Math" w:cs="Cambria Math" w:eastAsia="Cambria Math"/>
+        <w:sz w:val="20"/>
+        <w:szCs w:val="20"/>
         <w:lang w:val="he-IL" w:eastAsia="en-US" w:bidi="ar-SA"/>
       </w:rPr>
     </w:rPrDefault>

</xml_diff>

<commit_message>
removed none and fixed bugs with check continuing after error
</commit_message>
<xml_diff>
--- a/Examples/Tests/2017B_5c.docx
+++ b/Examples/Tests/2017B_5c.docx
@@ -201,6 +201,20 @@
         <w:tc>
           <w:tcPr>
             <w:tcW w:w="2310" w:type="auto"/>
+            <w:gridSpan w:val="6"/>
+          </w:tcPr>
+          <w:p>
+            <w:pPr/>
+            <w:r>
+              <w:t xml:space="preserve">                        ┌------------------------------------------------------------------------------------------------------┐</w:t>
+            </w:r>
+          </w:p>
+        </w:tc>
+      </w:tr>
+      <w:tr>
+        <w:tc>
+          <w:tcPr>
+            <w:tcW w:w="2310" w:type="auto"/>
           </w:tcPr>
           <w:p>
             <w:pPr/>
@@ -227,32 +241,46 @@
           <w:p>
             <w:pPr/>
             <w:r>
-              <w:t>None</w:t>
-            </w:r>
-          </w:p>
-        </w:tc>
-        <w:tc>
-          <w:tcPr>
-            <w:tcW w:w="2310" w:type="auto"/>
-          </w:tcPr>
-          <w:p>
-            <w:pPr/>
-          </w:p>
-        </w:tc>
-        <w:tc>
-          <w:tcPr>
-            <w:tcW w:w="2310" w:type="auto"/>
-          </w:tcPr>
-          <w:p>
-            <w:pPr/>
-          </w:p>
-        </w:tc>
-        <w:tc>
-          <w:tcPr>
-            <w:tcW w:w="2310" w:type="auto"/>
-          </w:tcPr>
-          <w:p>
-            <w:pPr/>
+              <w:t>X0/Y0 i</w:t>
+            </w:r>
+          </w:p>
+        </w:tc>
+        <w:tc>
+          <w:tcPr>
+            <w:tcW w:w="2310" w:type="auto"/>
+          </w:tcPr>
+          <w:p>
+            <w:pPr/>
+          </w:p>
+        </w:tc>
+        <w:tc>
+          <w:tcPr>
+            <w:tcW w:w="2310" w:type="auto"/>
+          </w:tcPr>
+          <w:p>
+            <w:pPr/>
+          </w:p>
+        </w:tc>
+        <w:tc>
+          <w:tcPr>
+            <w:tcW w:w="2310" w:type="auto"/>
+          </w:tcPr>
+          <w:p>
+            <w:pPr/>
+          </w:p>
+        </w:tc>
+      </w:tr>
+      <w:tr>
+        <w:tc>
+          <w:tcPr>
+            <w:tcW w:w="2310" w:type="auto"/>
+            <w:gridSpan w:val="6"/>
+          </w:tcPr>
+          <w:p>
+            <w:pPr/>
+            <w:r>
+              <w:t xml:space="preserve">                              ┌----------------------------------------------------------------------------------------------┐</w:t>
+            </w:r>
           </w:p>
         </w:tc>
       </w:tr>
@@ -286,7 +314,7 @@
           <w:p>
             <w:pPr/>
             <w:r>
-              <w:t>None</w:t>
+              <w:t>X0/Y0 i</w:t>
             </w:r>
           </w:p>
         </w:tc>
@@ -324,7 +352,7 @@
           <w:p>
             <w:pPr/>
             <w:r>
-              <w:t xml:space="preserve">                        ┌------------------------------------------------------------------------------------------------------┐</w:t>
+              <w:t xml:space="preserve">                                    ┌--------------------------------------------------------------------------------------┐</w:t>
             </w:r>
           </w:p>
         </w:tc>
@@ -521,135 +549,163 @@
           <w:p>
             <w:pPr/>
             <w:r>
+              <w:t xml:space="preserve">                                    └--------------------------------------------------------------------------------------┘</w:t>
+            </w:r>
+          </w:p>
+        </w:tc>
+      </w:tr>
+      <w:tr>
+        <w:tc>
+          <w:tcPr>
+            <w:tcW w:w="2310" w:type="auto"/>
+          </w:tcPr>
+          <w:p>
+            <w:pPr/>
+            <w:r>
+              <w:t>7</w:t>
+            </w:r>
+          </w:p>
+        </w:tc>
+        <w:tc>
+          <w:tcPr>
+            <w:tcW w:w="2310" w:type="auto"/>
+          </w:tcPr>
+          <w:p>
+            <w:pPr/>
+            <w:r>
+              <w:t>∃yP(X0,y)</w:t>
+            </w:r>
+          </w:p>
+        </w:tc>
+        <w:tc>
+          <w:tcPr>
+            <w:tcW w:w="2310" w:type="auto"/>
+          </w:tcPr>
+          <w:p>
+            <w:pPr/>
+            <w:r>
+              <w:t>∃y e</w:t>
+            </w:r>
+          </w:p>
+        </w:tc>
+        <w:tc>
+          <w:tcPr>
+            <w:tcW w:w="2310" w:type="auto"/>
+          </w:tcPr>
+          <w:p>
+            <w:pPr/>
+            <w:r>
+              <w:t>1</w:t>
+            </w:r>
+          </w:p>
+        </w:tc>
+        <w:tc>
+          <w:tcPr>
+            <w:tcW w:w="2310" w:type="auto"/>
+          </w:tcPr>
+          <w:p>
+            <w:pPr/>
+            <w:r>
+              <w:t>4-6</w:t>
+            </w:r>
+          </w:p>
+        </w:tc>
+        <w:tc>
+          <w:tcPr>
+            <w:tcW w:w="2310" w:type="auto"/>
+          </w:tcPr>
+          <w:p>
+            <w:pPr/>
+          </w:p>
+        </w:tc>
+      </w:tr>
+      <w:tr>
+        <w:tc>
+          <w:tcPr>
+            <w:tcW w:w="2310" w:type="auto"/>
+            <w:gridSpan w:val="6"/>
+          </w:tcPr>
+          <w:p>
+            <w:pPr/>
+            <w:r>
+              <w:t xml:space="preserve">                              └----------------------------------------------------------------------------------------------┘</w:t>
+            </w:r>
+          </w:p>
+        </w:tc>
+      </w:tr>
+      <w:tr>
+        <w:tc>
+          <w:tcPr>
+            <w:tcW w:w="2310" w:type="auto"/>
+          </w:tcPr>
+          <w:p>
+            <w:pPr/>
+            <w:r>
+              <w:t>8</w:t>
+            </w:r>
+          </w:p>
+        </w:tc>
+        <w:tc>
+          <w:tcPr>
+            <w:tcW w:w="2310" w:type="auto"/>
+          </w:tcPr>
+          <w:p>
+            <w:pPr/>
+            <w:r>
+              <w:t>∀x∃yP(x,y)</w:t>
+            </w:r>
+          </w:p>
+        </w:tc>
+        <w:tc>
+          <w:tcPr>
+            <w:tcW w:w="2310" w:type="auto"/>
+          </w:tcPr>
+          <w:p>
+            <w:pPr/>
+            <w:r>
+              <w:t>∀x i</w:t>
+            </w:r>
+          </w:p>
+        </w:tc>
+        <w:tc>
+          <w:tcPr>
+            <w:tcW w:w="2310" w:type="auto"/>
+          </w:tcPr>
+          <w:p>
+            <w:pPr/>
+            <w:r>
+              <w:t>1-6</w:t>
+            </w:r>
+          </w:p>
+        </w:tc>
+        <w:tc>
+          <w:tcPr>
+            <w:tcW w:w="2310" w:type="auto"/>
+          </w:tcPr>
+          <w:p>
+            <w:pPr/>
+          </w:p>
+        </w:tc>
+        <w:tc>
+          <w:tcPr>
+            <w:tcW w:w="2310" w:type="auto"/>
+          </w:tcPr>
+          <w:p>
+            <w:pPr/>
+          </w:p>
+        </w:tc>
+      </w:tr>
+      <w:tr>
+        <w:tc>
+          <w:tcPr>
+            <w:tcW w:w="2310" w:type="auto"/>
+            <w:gridSpan w:val="6"/>
+          </w:tcPr>
+          <w:p>
+            <w:pPr/>
+            <w:r>
               <w:t xml:space="preserve">                        └------------------------------------------------------------------------------------------------------┘</w:t>
             </w:r>
-          </w:p>
-        </w:tc>
-      </w:tr>
-      <w:tr>
-        <w:tc>
-          <w:tcPr>
-            <w:tcW w:w="2310" w:type="auto"/>
-          </w:tcPr>
-          <w:p>
-            <w:pPr/>
-            <w:r>
-              <w:t>7</w:t>
-            </w:r>
-          </w:p>
-        </w:tc>
-        <w:tc>
-          <w:tcPr>
-            <w:tcW w:w="2310" w:type="auto"/>
-          </w:tcPr>
-          <w:p>
-            <w:pPr/>
-            <w:r>
-              <w:t>∃yP(X0,y)</w:t>
-            </w:r>
-          </w:p>
-        </w:tc>
-        <w:tc>
-          <w:tcPr>
-            <w:tcW w:w="2310" w:type="auto"/>
-          </w:tcPr>
-          <w:p>
-            <w:pPr/>
-            <w:r>
-              <w:t>∃y e</w:t>
-            </w:r>
-          </w:p>
-        </w:tc>
-        <w:tc>
-          <w:tcPr>
-            <w:tcW w:w="2310" w:type="auto"/>
-          </w:tcPr>
-          <w:p>
-            <w:pPr/>
-            <w:r>
-              <w:t>1</w:t>
-            </w:r>
-          </w:p>
-        </w:tc>
-        <w:tc>
-          <w:tcPr>
-            <w:tcW w:w="2310" w:type="auto"/>
-          </w:tcPr>
-          <w:p>
-            <w:pPr/>
-            <w:r>
-              <w:t>4-6</w:t>
-            </w:r>
-          </w:p>
-        </w:tc>
-        <w:tc>
-          <w:tcPr>
-            <w:tcW w:w="2310" w:type="auto"/>
-          </w:tcPr>
-          <w:p>
-            <w:pPr/>
-          </w:p>
-        </w:tc>
-      </w:tr>
-      <w:tr>
-        <w:tc>
-          <w:tcPr>
-            <w:tcW w:w="2310" w:type="auto"/>
-          </w:tcPr>
-          <w:p>
-            <w:pPr/>
-            <w:r>
-              <w:t>8</w:t>
-            </w:r>
-          </w:p>
-        </w:tc>
-        <w:tc>
-          <w:tcPr>
-            <w:tcW w:w="2310" w:type="auto"/>
-          </w:tcPr>
-          <w:p>
-            <w:pPr/>
-            <w:r>
-              <w:t>∀x∃yP(x,y)</w:t>
-            </w:r>
-          </w:p>
-        </w:tc>
-        <w:tc>
-          <w:tcPr>
-            <w:tcW w:w="2310" w:type="auto"/>
-          </w:tcPr>
-          <w:p>
-            <w:pPr/>
-            <w:r>
-              <w:t>∀x i</w:t>
-            </w:r>
-          </w:p>
-        </w:tc>
-        <w:tc>
-          <w:tcPr>
-            <w:tcW w:w="2310" w:type="auto"/>
-          </w:tcPr>
-          <w:p>
-            <w:pPr/>
-            <w:r>
-              <w:t>1-6</w:t>
-            </w:r>
-          </w:p>
-        </w:tc>
-        <w:tc>
-          <w:tcPr>
-            <w:tcW w:w="2310" w:type="auto"/>
-          </w:tcPr>
-          <w:p>
-            <w:pPr/>
-          </w:p>
-        </w:tc>
-        <w:tc>
-          <w:tcPr>
-            <w:tcW w:w="2310" w:type="auto"/>
-          </w:tcPr>
-          <w:p>
-            <w:pPr/>
           </w:p>
         </w:tc>
       </w:tr>

</xml_diff>